<commit_message>
EDA2: finished pre-processing form and activities EDA task 1
</commit_message>
<xml_diff>
--- a/docs/Project Workflow Documention/Analysis Process/2.0-ss-SecondaryAnalysisTasks.docx
+++ b/docs/Project Workflow Documention/Analysis Process/2.0-ss-SecondaryAnalysisTasks.docx
@@ -30,15 +30,7 @@
         </w:numPr>
       </w:pPr>
       <w:r>
-        <w:t xml:space="preserve">Establishing causality relationships with variables that relate to quality of </w:t>
-      </w:r>
-      <w:proofErr w:type="gramStart"/>
-      <w:r>
-        <w:t>life, and</w:t>
-      </w:r>
-      <w:proofErr w:type="gramEnd"/>
-      <w:r>
-        <w:t xml:space="preserve"> come up with actionable insights that allow specific actions to be taken. </w:t>
+        <w:t xml:space="preserve">Establishing causality relationships with variables that relate to quality of life, and come up with actionable insights that allow specific actions to be taken. </w:t>
       </w:r>
     </w:p>
     <w:p>
@@ -97,15 +89,7 @@
         </w:numPr>
       </w:pPr>
       <w:r>
-        <w:t xml:space="preserve">Aggregate data where needed (like rolling </w:t>
-      </w:r>
-      <w:proofErr w:type="spellStart"/>
-      <w:r>
-        <w:t>avgs</w:t>
-      </w:r>
-      <w:proofErr w:type="spellEnd"/>
-      <w:r>
-        <w:t>, bins for time of day…)</w:t>
+        <w:t>Aggregate data where needed (like rolling avgs, bins for time of day…)</w:t>
       </w:r>
     </w:p>
     <w:p>
@@ -145,21 +129,8 @@
         </w:numPr>
       </w:pPr>
       <w:r>
-        <w:t xml:space="preserve">Quantify </w:t>
-      </w:r>
-      <w:proofErr w:type="spellStart"/>
-      <w:r>
-        <w:t>Hrz_outofzone_calories</w:t>
-      </w:r>
-      <w:proofErr w:type="spellEnd"/>
-      <w:r>
-        <w:t xml:space="preserve"> correlation with steps, duration, and </w:t>
-      </w:r>
-      <w:proofErr w:type="spellStart"/>
-      <w:r>
-        <w:t>activeduration</w:t>
-      </w:r>
-      <w:proofErr w:type="spellEnd"/>
+        <w:t>Quantify Hrz_outofzone_calories correlation with steps, duration, and activeduration</w:t>
+      </w:r>
     </w:p>
     <w:p>
       <w:pPr>
@@ -170,18 +141,7 @@
         </w:numPr>
       </w:pPr>
       <w:r>
-        <w:t xml:space="preserve">Verify and quantify </w:t>
-      </w:r>
-      <w:r>
-        <w:t xml:space="preserve">Heart range zones exponential relationship with </w:t>
-      </w:r>
-      <w:proofErr w:type="spellStart"/>
-      <w:r>
-        <w:t>fatburn</w:t>
-      </w:r>
-      <w:proofErr w:type="spellEnd"/>
-      <w:r>
-        <w:t xml:space="preserve"> calories.</w:t>
+        <w:t xml:space="preserve">Find out why is hrz cardio minutes &lt; 20 and calories &lt; 80, but has the highest correlation with calories out of all the other zones. </w:t>
       </w:r>
     </w:p>
     <w:p>
@@ -193,37 +153,6 @@
         </w:numPr>
       </w:pPr>
       <w:r>
-        <w:t>Find out w</w:t>
-      </w:r>
-      <w:r>
-        <w:t xml:space="preserve">hy is </w:t>
-      </w:r>
-      <w:proofErr w:type="spellStart"/>
-      <w:r>
-        <w:t>hrz</w:t>
-      </w:r>
-      <w:proofErr w:type="spellEnd"/>
-      <w:r>
-        <w:t xml:space="preserve"> cardio minutes &lt; 20 and calories &lt; </w:t>
-      </w:r>
-      <w:proofErr w:type="gramStart"/>
-      <w:r>
-        <w:t>80, but</w:t>
-      </w:r>
-      <w:proofErr w:type="gramEnd"/>
-      <w:r>
-        <w:t xml:space="preserve"> has the highest correlation with calories out of all the other zones. </w:t>
-      </w:r>
-    </w:p>
-    <w:p>
-      <w:pPr>
-        <w:pStyle w:val="ListParagraph"/>
-        <w:numPr>
-          <w:ilvl w:val="0"/>
-          <w:numId w:val="3"/>
-        </w:numPr>
-      </w:pPr>
-      <w:r>
         <w:t xml:space="preserve">Analyze the correlation between activities time and time of waking. </w:t>
       </w:r>
     </w:p>
@@ -248,15 +177,7 @@
         </w:numPr>
       </w:pPr>
       <w:r>
-        <w:t xml:space="preserve">Keep in mind the increase </w:t>
-      </w:r>
-      <w:proofErr w:type="gramStart"/>
-      <w:r>
-        <w:t>of</w:t>
-      </w:r>
-      <w:proofErr w:type="gramEnd"/>
-      <w:r>
-        <w:t xml:space="preserve"> activities on the weekend.</w:t>
+        <w:t>Keep in mind the increase of activities on the weekend.</w:t>
       </w:r>
     </w:p>
     <w:p>
@@ -264,15 +185,7 @@
         <w:pStyle w:val="Heading2"/>
       </w:pPr>
       <w:r>
-        <w:t xml:space="preserve">HRV, BR, </w:t>
-      </w:r>
-      <w:proofErr w:type="spellStart"/>
-      <w:r>
-        <w:t>skinTemp</w:t>
-      </w:r>
-      <w:proofErr w:type="spellEnd"/>
-      <w:r>
-        <w:t>:</w:t>
+        <w:t>HRV, BR, skinTemp:</w:t>
       </w:r>
     </w:p>
     <w:p>
@@ -316,23 +229,7 @@
         </w:numPr>
       </w:pPr>
       <w:r>
-        <w:t>Study the 200-300 ~</w:t>
-      </w:r>
-      <w:proofErr w:type="gramStart"/>
-      <w:r>
-        <w:t>270 day</w:t>
-      </w:r>
-      <w:proofErr w:type="gramEnd"/>
-      <w:r>
-        <w:t xml:space="preserve"> mark. Highlight this in other areas too. Try to find out why the lines between REM and deep crossed around that </w:t>
-      </w:r>
-      <w:proofErr w:type="gramStart"/>
-      <w:r>
-        <w:t>time period</w:t>
-      </w:r>
-      <w:proofErr w:type="gramEnd"/>
-      <w:r>
-        <w:t xml:space="preserve"> and any other.</w:t>
+        <w:t>Study the 200-300 ~270 day mark. Highlight this in other areas too. Try to find out why the lines between REM and deep crossed around that time period and any other.</w:t>
       </w:r>
     </w:p>
     <w:p>
@@ -344,7 +241,6 @@
         </w:numPr>
       </w:pPr>
       <w:r>
-        <w:lastRenderedPageBreak/>
         <w:t>Uncover reasonings or correlations with higher end sleep scores.</w:t>
       </w:r>
     </w:p>
@@ -357,6 +253,7 @@
         </w:numPr>
       </w:pPr>
       <w:r>
+        <w:lastRenderedPageBreak/>
         <w:t>Study outliers of revitalization score.</w:t>
       </w:r>
     </w:p>
@@ -397,13 +294,8 @@
       <w:pPr>
         <w:pStyle w:val="Heading2"/>
       </w:pPr>
-      <w:proofErr w:type="spellStart"/>
-      <w:r>
-        <w:t>MyfitnessPlan</w:t>
-      </w:r>
-      <w:proofErr w:type="spellEnd"/>
-      <w:r>
-        <w:t>:</w:t>
+      <w:r>
+        <w:t>MyfitnessPlan:</w:t>
       </w:r>
     </w:p>
     <w:p>
@@ -415,23 +307,11 @@
         </w:numPr>
       </w:pPr>
       <w:r>
-        <w:t xml:space="preserve">Explore basic correlations with other </w:t>
-      </w:r>
-      <w:proofErr w:type="gramStart"/>
-      <w:r>
-        <w:t>varia</w:t>
+        <w:t>Explore basic correlations with other varia</w:t>
       </w:r>
       <w:r>
         <w:tab/>
-      </w:r>
-      <w:proofErr w:type="spellStart"/>
-      <w:r>
-        <w:t>bles</w:t>
-      </w:r>
-      <w:proofErr w:type="spellEnd"/>
-      <w:proofErr w:type="gramEnd"/>
-      <w:r>
-        <w:t>.</w:t>
+        <w:t>bles.</w:t>
       </w:r>
     </w:p>
     <w:p>
@@ -473,10 +353,7 @@
         </w:numPr>
       </w:pPr>
       <w:r>
-        <w:t>Outlier study</w:t>
-      </w:r>
-      <w:r>
-        <w:t xml:space="preserve"> (Activities)</w:t>
+        <w:t>Outlier study (Activities)</w:t>
       </w:r>
     </w:p>
     <w:p>
@@ -488,15 +365,7 @@
         </w:numPr>
       </w:pPr>
       <w:r>
-        <w:t xml:space="preserve">Outlier study (HRV, BR, </w:t>
-      </w:r>
-      <w:proofErr w:type="spellStart"/>
-      <w:r>
-        <w:t>skinTemp</w:t>
-      </w:r>
-      <w:proofErr w:type="spellEnd"/>
-      <w:r>
-        <w:t>)</w:t>
+        <w:t>Outlier study (HRV, BR, skinTemp)</w:t>
       </w:r>
     </w:p>
     <w:p>

</xml_diff>

<commit_message>
discovered a lot of missing data due to inefficient pipelining, I will fix this first
</commit_message>
<xml_diff>
--- a/docs/Project Workflow Documention/Analysis Process/2.0-ss-SecondaryAnalysisTasks.docx
+++ b/docs/Project Workflow Documention/Analysis Process/2.0-ss-SecondaryAnalysisTasks.docx
@@ -30,7 +30,15 @@
         </w:numPr>
       </w:pPr>
       <w:r>
-        <w:t xml:space="preserve">Establishing causality relationships with variables that relate to quality of life, and come up with actionable insights that allow specific actions to be taken. </w:t>
+        <w:t xml:space="preserve">Establishing causality relationships with variables that relate to quality of </w:t>
+      </w:r>
+      <w:proofErr w:type="gramStart"/>
+      <w:r>
+        <w:t>life, and</w:t>
+      </w:r>
+      <w:proofErr w:type="gramEnd"/>
+      <w:r>
+        <w:t xml:space="preserve"> come up with actionable insights that allow specific actions to be taken. </w:t>
       </w:r>
     </w:p>
     <w:p>
@@ -89,7 +97,15 @@
         </w:numPr>
       </w:pPr>
       <w:r>
-        <w:t>Aggregate data where needed (like rolling avgs, bins for time of day…)</w:t>
+        <w:t xml:space="preserve">Aggregate data where needed (like rolling </w:t>
+      </w:r>
+      <w:proofErr w:type="spellStart"/>
+      <w:r>
+        <w:t>avgs</w:t>
+      </w:r>
+      <w:proofErr w:type="spellEnd"/>
+      <w:r>
+        <w:t>, bins for time of day…)</w:t>
       </w:r>
     </w:p>
     <w:p>
@@ -129,8 +145,21 @@
         </w:numPr>
       </w:pPr>
       <w:r>
-        <w:t>Quantify Hrz_outofzone_calories correlation with steps, duration, and activeduration</w:t>
-      </w:r>
+        <w:t xml:space="preserve">Quantify </w:t>
+      </w:r>
+      <w:proofErr w:type="spellStart"/>
+      <w:r>
+        <w:t>Hrz_outofzone_calories</w:t>
+      </w:r>
+      <w:proofErr w:type="spellEnd"/>
+      <w:r>
+        <w:t xml:space="preserve"> correlation with steps, duration, and </w:t>
+      </w:r>
+      <w:proofErr w:type="spellStart"/>
+      <w:r>
+        <w:t>activeduration</w:t>
+      </w:r>
+      <w:proofErr w:type="spellEnd"/>
     </w:p>
     <w:p>
       <w:pPr>
@@ -141,18 +170,6 @@
         </w:numPr>
       </w:pPr>
       <w:r>
-        <w:t xml:space="preserve">Find out why is hrz cardio minutes &lt; 20 and calories &lt; 80, but has the highest correlation with calories out of all the other zones. </w:t>
-      </w:r>
-    </w:p>
-    <w:p>
-      <w:pPr>
-        <w:pStyle w:val="ListParagraph"/>
-        <w:numPr>
-          <w:ilvl w:val="0"/>
-          <w:numId w:val="3"/>
-        </w:numPr>
-      </w:pPr>
-      <w:r>
         <w:t xml:space="preserve">Analyze the correlation between activities time and time of waking. </w:t>
       </w:r>
     </w:p>
@@ -177,7 +194,15 @@
         </w:numPr>
       </w:pPr>
       <w:r>
-        <w:t>Keep in mind the increase of activities on the weekend.</w:t>
+        <w:t xml:space="preserve">Keep in mind the increase </w:t>
+      </w:r>
+      <w:proofErr w:type="gramStart"/>
+      <w:r>
+        <w:t>of</w:t>
+      </w:r>
+      <w:proofErr w:type="gramEnd"/>
+      <w:r>
+        <w:t xml:space="preserve"> activities on the weekend.</w:t>
       </w:r>
     </w:p>
     <w:p>
@@ -185,7 +210,15 @@
         <w:pStyle w:val="Heading2"/>
       </w:pPr>
       <w:r>
-        <w:t>HRV, BR, skinTemp:</w:t>
+        <w:t xml:space="preserve">HRV, BR, </w:t>
+      </w:r>
+      <w:proofErr w:type="spellStart"/>
+      <w:r>
+        <w:t>skinTemp</w:t>
+      </w:r>
+      <w:proofErr w:type="spellEnd"/>
+      <w:r>
+        <w:t>:</w:t>
       </w:r>
     </w:p>
     <w:p>
@@ -229,7 +262,23 @@
         </w:numPr>
       </w:pPr>
       <w:r>
-        <w:t>Study the 200-300 ~270 day mark. Highlight this in other areas too. Try to find out why the lines between REM and deep crossed around that time period and any other.</w:t>
+        <w:t>Study the 200-300 ~</w:t>
+      </w:r>
+      <w:proofErr w:type="gramStart"/>
+      <w:r>
+        <w:t>270 day</w:t>
+      </w:r>
+      <w:proofErr w:type="gramEnd"/>
+      <w:r>
+        <w:t xml:space="preserve"> mark. Highlight this in other areas too. Try to find out why the lines between REM and deep crossed around that </w:t>
+      </w:r>
+      <w:proofErr w:type="gramStart"/>
+      <w:r>
+        <w:t>time period</w:t>
+      </w:r>
+      <w:proofErr w:type="gramEnd"/>
+      <w:r>
+        <w:t xml:space="preserve"> and any other.</w:t>
       </w:r>
     </w:p>
     <w:p>
@@ -253,7 +302,6 @@
         </w:numPr>
       </w:pPr>
       <w:r>
-        <w:lastRenderedPageBreak/>
         <w:t>Study outliers of revitalization score.</w:t>
       </w:r>
     </w:p>
@@ -266,6 +314,7 @@
         </w:numPr>
       </w:pPr>
       <w:r>
+        <w:lastRenderedPageBreak/>
         <w:t>Check for common transitions and their correlations with other variables. (n-grams might be helpful)</w:t>
       </w:r>
     </w:p>
@@ -294,8 +343,13 @@
       <w:pPr>
         <w:pStyle w:val="Heading2"/>
       </w:pPr>
-      <w:r>
-        <w:t>MyfitnessPlan:</w:t>
+      <w:proofErr w:type="spellStart"/>
+      <w:r>
+        <w:t>MyfitnessPlan</w:t>
+      </w:r>
+      <w:proofErr w:type="spellEnd"/>
+      <w:r>
+        <w:t>:</w:t>
       </w:r>
     </w:p>
     <w:p>
@@ -307,11 +361,23 @@
         </w:numPr>
       </w:pPr>
       <w:r>
-        <w:t>Explore basic correlations with other varia</w:t>
+        <w:t xml:space="preserve">Explore basic correlations with other </w:t>
+      </w:r>
+      <w:proofErr w:type="gramStart"/>
+      <w:r>
+        <w:t>varia</w:t>
       </w:r>
       <w:r>
         <w:tab/>
-        <w:t>bles.</w:t>
+      </w:r>
+      <w:proofErr w:type="spellStart"/>
+      <w:r>
+        <w:t>bles</w:t>
+      </w:r>
+      <w:proofErr w:type="spellEnd"/>
+      <w:proofErr w:type="gramEnd"/>
+      <w:r>
+        <w:t>.</w:t>
       </w:r>
     </w:p>
     <w:p>
@@ -365,7 +431,15 @@
         </w:numPr>
       </w:pPr>
       <w:r>
-        <w:t>Outlier study (HRV, BR, skinTemp)</w:t>
+        <w:t xml:space="preserve">Outlier study (HRV, BR, </w:t>
+      </w:r>
+      <w:proofErr w:type="spellStart"/>
+      <w:r>
+        <w:t>skinTemp</w:t>
+      </w:r>
+      <w:proofErr w:type="spellEnd"/>
+      <w:r>
+        <w:t>)</w:t>
       </w:r>
     </w:p>
     <w:p>

</xml_diff>